<commit_message>
updating again for any omitted diagrams.
</commit_message>
<xml_diff>
--- a/trunk/documentation/Design Document.docx
+++ b/trunk/documentation/Design Document.docx
@@ -95,21 +95,7 @@
         <w:rPr>
           <w:rFonts w:ascii="Calibri" w:eastAsia="Calibri" w:hAnsi="Calibri" w:cs="Calibri"/>
         </w:rPr>
-        <w:t xml:space="preserve">Nathan </w:t>
-      </w:r>
-      <w:proofErr w:type="spellStart"/>
-      <w:r>
-        <w:rPr>
-          <w:rFonts w:ascii="Calibri" w:eastAsia="Calibri" w:hAnsi="Calibri" w:cs="Calibri"/>
-        </w:rPr>
-        <w:t>Gelfant</w:t>
-      </w:r>
-      <w:proofErr w:type="spellEnd"/>
-      <w:r>
-        <w:rPr>
-          <w:rFonts w:ascii="Calibri" w:eastAsia="Calibri" w:hAnsi="Calibri" w:cs="Calibri"/>
-        </w:rPr>
-        <w:t>,</w:t>
+        <w:t>Nathan Gelfant,</w:t>
       </w:r>
     </w:p>
     <w:p>
@@ -133,21 +119,7 @@
         <w:rPr>
           <w:rFonts w:ascii="Calibri" w:eastAsia="Calibri" w:hAnsi="Calibri" w:cs="Calibri"/>
         </w:rPr>
-        <w:t xml:space="preserve">Stan </w:t>
-      </w:r>
-      <w:proofErr w:type="spellStart"/>
-      <w:r>
-        <w:rPr>
-          <w:rFonts w:ascii="Calibri" w:eastAsia="Calibri" w:hAnsi="Calibri" w:cs="Calibri"/>
-        </w:rPr>
-        <w:t>Kolakowski</w:t>
-      </w:r>
-      <w:proofErr w:type="spellEnd"/>
-      <w:r>
-        <w:rPr>
-          <w:rFonts w:ascii="Calibri" w:eastAsia="Calibri" w:hAnsi="Calibri" w:cs="Calibri"/>
-        </w:rPr>
-        <w:t>,</w:t>
+        <w:t>Stan Kolakowski,</w:t>
       </w:r>
     </w:p>
     <w:p>
@@ -159,16 +131,8 @@
         <w:rPr>
           <w:rFonts w:ascii="Calibri" w:eastAsia="Calibri" w:hAnsi="Calibri" w:cs="Calibri"/>
         </w:rPr>
-        <w:t xml:space="preserve">Mark </w:t>
-      </w:r>
-      <w:proofErr w:type="spellStart"/>
-      <w:r>
-        <w:rPr>
-          <w:rFonts w:ascii="Calibri" w:eastAsia="Calibri" w:hAnsi="Calibri" w:cs="Calibri"/>
-        </w:rPr>
-        <w:t>Scheid</w:t>
-      </w:r>
-      <w:proofErr w:type="spellEnd"/>
+        <w:t>Mark Scheid</w:t>
+      </w:r>
     </w:p>
     <w:p>
       <w:pPr>
@@ -493,44 +457,8 @@
               <w:rPr>
                 <w:rFonts w:ascii="Calibri" w:eastAsia="Calibri" w:hAnsi="Calibri" w:cs="Calibri"/>
               </w:rPr>
-              <w:t xml:space="preserve">Nathan </w:t>
+              <w:t>Nathan Gelfant, Kevin Huang, Stan Kolakowski, Mark Scheid</w:t>
             </w:r>
-            <w:proofErr w:type="spellStart"/>
-            <w:r>
-              <w:rPr>
-                <w:rFonts w:ascii="Calibri" w:eastAsia="Calibri" w:hAnsi="Calibri" w:cs="Calibri"/>
-              </w:rPr>
-              <w:t>Gelfant</w:t>
-            </w:r>
-            <w:proofErr w:type="spellEnd"/>
-            <w:r>
-              <w:rPr>
-                <w:rFonts w:ascii="Calibri" w:eastAsia="Calibri" w:hAnsi="Calibri" w:cs="Calibri"/>
-              </w:rPr>
-              <w:t xml:space="preserve">, Kevin Huang, Stan </w:t>
-            </w:r>
-            <w:proofErr w:type="spellStart"/>
-            <w:r>
-              <w:rPr>
-                <w:rFonts w:ascii="Calibri" w:eastAsia="Calibri" w:hAnsi="Calibri" w:cs="Calibri"/>
-              </w:rPr>
-              <w:t>Kolakowski</w:t>
-            </w:r>
-            <w:proofErr w:type="spellEnd"/>
-            <w:r>
-              <w:rPr>
-                <w:rFonts w:ascii="Calibri" w:eastAsia="Calibri" w:hAnsi="Calibri" w:cs="Calibri"/>
-              </w:rPr>
-              <w:t xml:space="preserve">, Mark </w:t>
-            </w:r>
-            <w:proofErr w:type="spellStart"/>
-            <w:r>
-              <w:rPr>
-                <w:rFonts w:ascii="Calibri" w:eastAsia="Calibri" w:hAnsi="Calibri" w:cs="Calibri"/>
-              </w:rPr>
-              <w:t>Scheid</w:t>
-            </w:r>
-            <w:proofErr w:type="spellEnd"/>
           </w:p>
         </w:tc>
       </w:tr>
@@ -920,19 +848,8 @@
             <w:sz w:val="32"/>
             <w:u w:val="single"/>
           </w:rPr>
-          <w:t xml:space="preserve">2.3.1 Swing </w:t>
+          <w:t>2.3.1 Swing WebFramework</w:t>
         </w:r>
-        <w:proofErr w:type="spellStart"/>
-        <w:r>
-          <w:rPr>
-            <w:rFonts w:ascii="Cambria" w:eastAsia="Cambria" w:hAnsi="Cambria" w:cs="Cambria"/>
-            <w:color w:val="1155CC"/>
-            <w:sz w:val="32"/>
-            <w:u w:val="single"/>
-          </w:rPr>
-          <w:t>WebFramework</w:t>
-        </w:r>
-        <w:proofErr w:type="spellEnd"/>
       </w:hyperlink>
     </w:p>
     <w:p>
@@ -1072,7 +989,6 @@
           </w:rPr>
           <w:t xml:space="preserve">3.1.1 </w:t>
         </w:r>
-        <w:proofErr w:type="spellStart"/>
         <w:proofErr w:type="gramStart"/>
         <w:r>
           <w:rPr>
@@ -1081,17 +997,7 @@
             <w:sz w:val="32"/>
             <w:u w:val="single"/>
           </w:rPr>
-          <w:t>addClass</w:t>
-        </w:r>
-        <w:proofErr w:type="spellEnd"/>
-        <w:r>
-          <w:rPr>
-            <w:rFonts w:ascii="Cambria" w:eastAsia="Cambria" w:hAnsi="Cambria" w:cs="Cambria"/>
-            <w:color w:val="1155CC"/>
-            <w:sz w:val="32"/>
-            <w:u w:val="single"/>
-          </w:rPr>
-          <w:t>(</w:t>
+          <w:t>addClass(</w:t>
         </w:r>
         <w:proofErr w:type="gramEnd"/>
         <w:r>
@@ -1101,27 +1007,7 @@
             <w:sz w:val="32"/>
             <w:u w:val="single"/>
           </w:rPr>
-          <w:t xml:space="preserve">Term t, Section s) / </w:t>
-        </w:r>
-        <w:proofErr w:type="spellStart"/>
-        <w:r>
-          <w:rPr>
-            <w:rFonts w:ascii="Cambria" w:eastAsia="Cambria" w:hAnsi="Cambria" w:cs="Cambria"/>
-            <w:color w:val="1155CC"/>
-            <w:sz w:val="32"/>
-            <w:u w:val="single"/>
-          </w:rPr>
-          <w:t>removeClass</w:t>
-        </w:r>
-        <w:proofErr w:type="spellEnd"/>
-        <w:r>
-          <w:rPr>
-            <w:rFonts w:ascii="Cambria" w:eastAsia="Cambria" w:hAnsi="Cambria" w:cs="Cambria"/>
-            <w:color w:val="1155CC"/>
-            <w:sz w:val="32"/>
-            <w:u w:val="single"/>
-          </w:rPr>
-          <w:t>()</w:t>
+          <w:t>Term t, Section s) / removeClass()</w:t>
         </w:r>
       </w:hyperlink>
     </w:p>
@@ -1140,7 +1026,6 @@
           </w:rPr>
           <w:t xml:space="preserve">3.1.2 </w:t>
         </w:r>
-        <w:proofErr w:type="spellStart"/>
         <w:proofErr w:type="gramStart"/>
         <w:r>
           <w:rPr>
@@ -1149,17 +1034,7 @@
             <w:sz w:val="32"/>
             <w:u w:val="single"/>
           </w:rPr>
-          <w:t>toCsv</w:t>
-        </w:r>
-        <w:proofErr w:type="spellEnd"/>
-        <w:r>
-          <w:rPr>
-            <w:rFonts w:ascii="Cambria" w:eastAsia="Cambria" w:hAnsi="Cambria" w:cs="Cambria"/>
-            <w:color w:val="1155CC"/>
-            <w:sz w:val="32"/>
-            <w:u w:val="single"/>
-          </w:rPr>
-          <w:t>(</w:t>
+          <w:t>toCsv(</w:t>
         </w:r>
         <w:proofErr w:type="gramEnd"/>
         <w:r>
@@ -1288,27 +1163,7 @@
             <w:sz w:val="32"/>
             <w:u w:val="single"/>
           </w:rPr>
-          <w:t xml:space="preserve">3.4 </w:t>
-        </w:r>
-        <w:proofErr w:type="spellStart"/>
-        <w:r>
-          <w:rPr>
-            <w:rFonts w:ascii="Cambria" w:eastAsia="Cambria" w:hAnsi="Cambria" w:cs="Cambria"/>
-            <w:color w:val="1155CC"/>
-            <w:sz w:val="32"/>
-            <w:u w:val="single"/>
-          </w:rPr>
-          <w:t>WebFramework</w:t>
-        </w:r>
-        <w:proofErr w:type="spellEnd"/>
-        <w:r>
-          <w:rPr>
-            <w:rFonts w:ascii="Cambria" w:eastAsia="Cambria" w:hAnsi="Cambria" w:cs="Cambria"/>
-            <w:color w:val="1155CC"/>
-            <w:sz w:val="32"/>
-            <w:u w:val="single"/>
-          </w:rPr>
-          <w:t xml:space="preserve"> Model</w:t>
+          <w:t>3.4 WebFramework Model</w:t>
         </w:r>
       </w:hyperlink>
     </w:p>
@@ -1325,27 +1180,7 @@
             <w:sz w:val="32"/>
             <w:u w:val="single"/>
           </w:rPr>
-          <w:t xml:space="preserve">3.5 </w:t>
-        </w:r>
-        <w:proofErr w:type="spellStart"/>
-        <w:r>
-          <w:rPr>
-            <w:rFonts w:ascii="Cambria" w:eastAsia="Cambria" w:hAnsi="Cambria" w:cs="Cambria"/>
-            <w:color w:val="1155CC"/>
-            <w:sz w:val="32"/>
-            <w:u w:val="single"/>
-          </w:rPr>
-          <w:t>TMSSynchronizer</w:t>
-        </w:r>
-        <w:proofErr w:type="spellEnd"/>
-        <w:r>
-          <w:rPr>
-            <w:rFonts w:ascii="Cambria" w:eastAsia="Cambria" w:hAnsi="Cambria" w:cs="Cambria"/>
-            <w:color w:val="1155CC"/>
-            <w:sz w:val="32"/>
-            <w:u w:val="single"/>
-          </w:rPr>
-          <w:t xml:space="preserve"> Ut</w:t>
+          <w:t>3.5 TMSSynchronizer Ut</w:t>
         </w:r>
         <w:r>
           <w:rPr>
@@ -2238,13 +2073,13 @@
           <wp:inline distT="0" distB="0" distL="0" distR="0">
             <wp:extent cx="4638675" cy="3695700"/>
             <wp:effectExtent l="0" t="0" r="0" b="0"/>
-            <wp:docPr id="9" name="image12.png"/>
+            <wp:docPr id="10" name="image13.png"/>
             <wp:cNvGraphicFramePr/>
             <a:graphic xmlns:a="http://schemas.openxmlformats.org/drawingml/2006/main">
               <a:graphicData uri="http://schemas.openxmlformats.org/drawingml/2006/picture">
                 <pic:pic xmlns:pic="http://schemas.openxmlformats.org/drawingml/2006/picture">
                   <pic:nvPicPr>
-                    <pic:cNvPr id="0" name="image12.png"/>
+                    <pic:cNvPr id="0" name="image13.png"/>
                     <pic:cNvPicPr preferRelativeResize="0"/>
                   </pic:nvPicPr>
                   <pic:blipFill>
@@ -2305,15 +2140,7 @@
         <w:t>ragon Course Scheduler is MVC (Model, View, and Controller) structure. The following architect graph is shown to illustrate the overall design. Model is the TMS Database, and the controller is composed of Filter and Dragon Course Scheduler, and the View is</w:t>
       </w:r>
       <w:r>
-        <w:t xml:space="preserve"> the </w:t>
-      </w:r>
-      <w:proofErr w:type="spellStart"/>
-      <w:r>
-        <w:t>WebFramwork</w:t>
-      </w:r>
-      <w:proofErr w:type="spellEnd"/>
-      <w:r>
-        <w:t xml:space="preserve"> model.</w:t>
+        <w:t xml:space="preserve"> the WebFramwork model.</w:t>
       </w:r>
     </w:p>
     <w:p>
@@ -2329,7 +2156,7 @@
           <wp:inline distT="0" distB="0" distL="0" distR="0">
             <wp:extent cx="2962275" cy="2352675"/>
             <wp:effectExtent l="0" t="0" r="0" b="0"/>
-            <wp:docPr id="4" name="image00.jpg"/>
+            <wp:docPr id="6" name="image00.jpg"/>
             <wp:cNvGraphicFramePr/>
             <a:graphic xmlns:a="http://schemas.openxmlformats.org/drawingml/2006/main">
               <a:graphicData uri="http://schemas.openxmlformats.org/drawingml/2006/picture">
@@ -2382,7 +2209,7 @@
           <wp:inline distT="0" distB="0" distL="0" distR="0">
             <wp:extent cx="4448175" cy="4019550"/>
             <wp:effectExtent l="0" t="0" r="0" b="0"/>
-            <wp:docPr id="11" name="image09.png"/>
+            <wp:docPr id="12" name="image09.png"/>
             <wp:cNvGraphicFramePr/>
             <a:graphic xmlns:a="http://schemas.openxmlformats.org/drawingml/2006/main">
               <a:graphicData uri="http://schemas.openxmlformats.org/drawingml/2006/picture">
@@ -2426,26 +2253,10 @@
       </w:r>
       <w:proofErr w:type="gramEnd"/>
       <w:r>
-        <w:t xml:space="preserve"> holds schedule information. The important interface </w:t>
-      </w:r>
-      <w:proofErr w:type="spellStart"/>
-      <w:r>
-        <w:t>EventListenter</w:t>
-      </w:r>
-      <w:proofErr w:type="spellEnd"/>
-      <w:r>
-        <w:t xml:space="preserve"> is provided </w:t>
-      </w:r>
-      <w:r>
-        <w:t xml:space="preserve">by the </w:t>
-      </w:r>
-      <w:proofErr w:type="spellStart"/>
-      <w:r>
-        <w:t>WebFramework</w:t>
-      </w:r>
-      <w:proofErr w:type="spellEnd"/>
-      <w:r>
-        <w:t xml:space="preserve"> so that it will listen to user action and transmit to DCS, which will then control other components to accomplish related tasks.</w:t>
+        <w:t xml:space="preserve"> holds schedule information. The important interface EventListenter is provided </w:t>
+      </w:r>
+      <w:r>
+        <w:t>by the WebFramework so that it will listen to user action and transmit to DCS, which will then control other components to accomplish related tasks.</w:t>
       </w:r>
     </w:p>
     <w:p>
@@ -2486,13 +2297,13 @@
           <wp:inline distT="0" distB="0" distL="0" distR="0">
             <wp:extent cx="6048375" cy="4800600"/>
             <wp:effectExtent l="0" t="0" r="0" b="0"/>
-            <wp:docPr id="6" name="image08.png"/>
+            <wp:docPr id="7" name="image07.png"/>
             <wp:cNvGraphicFramePr/>
             <a:graphic xmlns:a="http://schemas.openxmlformats.org/drawingml/2006/main">
               <a:graphicData uri="http://schemas.openxmlformats.org/drawingml/2006/picture">
                 <pic:pic xmlns:pic="http://schemas.openxmlformats.org/drawingml/2006/picture">
                   <pic:nvPicPr>
-                    <pic:cNvPr id="0" name="image08.png"/>
+                    <pic:cNvPr id="0" name="image07.png"/>
                     <pic:cNvPicPr preferRelativeResize="0"/>
                   </pic:nvPicPr>
                   <pic:blipFill>
@@ -2555,13 +2366,8 @@
       <w:bookmarkStart w:id="13" w:name="h.c7f7upi5xlgr" w:colFirst="0" w:colLast="0"/>
       <w:bookmarkEnd w:id="13"/>
       <w:r>
-        <w:t xml:space="preserve">2.3.1 Swing </w:t>
-      </w:r>
-      <w:proofErr w:type="spellStart"/>
-      <w:r>
-        <w:t>WebFramework</w:t>
-      </w:r>
-      <w:proofErr w:type="spellEnd"/>
+        <w:t>2.3.1 Swing WebFramework</w:t>
+      </w:r>
     </w:p>
     <w:p>
       <w:pPr>
@@ -2658,15 +2464,7 @@
         <w:pStyle w:val="normal0"/>
       </w:pPr>
       <w:r>
-        <w:t xml:space="preserve">The system used MySQL database with </w:t>
-      </w:r>
-      <w:proofErr w:type="spellStart"/>
-      <w:r>
-        <w:t>InnoDB</w:t>
-      </w:r>
-      <w:proofErr w:type="spellEnd"/>
-      <w:r>
-        <w:t xml:space="preserve"> storage engine. MySQL is portable and boasts fast read performance.</w:t>
+        <w:t>The system used MySQL database with InnoDB storage engine. MySQL is portable and boasts fast read performance.</w:t>
       </w:r>
     </w:p>
     <w:p>
@@ -2808,14 +2606,9 @@
       <w:r>
         <w:t xml:space="preserve">The </w:t>
       </w:r>
-      <w:proofErr w:type="spellStart"/>
       <w:proofErr w:type="gramStart"/>
       <w:r>
-        <w:t>UserHistoryObject</w:t>
-      </w:r>
-      <w:proofErr w:type="spellEnd"/>
-      <w:r>
-        <w:t>(</w:t>
+        <w:t>UserHistoryObject(</w:t>
       </w:r>
       <w:proofErr w:type="gramEnd"/>
       <w:r>
@@ -2841,68 +2634,19 @@
         <w:t xml:space="preserve">Upon instantiating the </w:t>
       </w:r>
       <w:hyperlink w:anchor="id.qdsc9m164q5x">
-        <w:proofErr w:type="spellStart"/>
         <w:r>
           <w:rPr>
             <w:color w:val="1155CC"/>
             <w:u w:val="single"/>
           </w:rPr>
-          <w:t>DragonCourseScheduler</w:t>
-        </w:r>
-        <w:proofErr w:type="spellEnd"/>
-        <w:r>
-          <w:rPr>
-            <w:color w:val="1155CC"/>
-            <w:u w:val="single"/>
-          </w:rPr>
-          <w:t xml:space="preserve"> </w:t>
+          <w:t xml:space="preserve">DragonCourseScheduler </w:t>
         </w:r>
       </w:hyperlink>
       <w:r>
         <w:t>class, it creates a blank UHO. The DCS then makes a call to the framework, populating the UHO with user data.  The UHO stores the user’</w:t>
       </w:r>
       <w:r>
-        <w:t xml:space="preserve">s classes in an coursework </w:t>
-      </w:r>
-      <w:proofErr w:type="spellStart"/>
-      <w:r>
-        <w:t>ArrayList</w:t>
-      </w:r>
-      <w:proofErr w:type="spellEnd"/>
-      <w:r>
-        <w:t xml:space="preserve"> of </w:t>
-      </w:r>
-      <w:proofErr w:type="spellStart"/>
-      <w:r>
-        <w:t>ArrayLists</w:t>
-      </w:r>
-      <w:proofErr w:type="spellEnd"/>
-      <w:r>
-        <w:t xml:space="preserve">, in which the </w:t>
-      </w:r>
-      <w:proofErr w:type="spellStart"/>
-      <w:r>
-        <w:t>zeroth</w:t>
-      </w:r>
-      <w:proofErr w:type="spellEnd"/>
-      <w:r>
-        <w:t xml:space="preserve"> indexed </w:t>
-      </w:r>
-      <w:proofErr w:type="spellStart"/>
-      <w:r>
-        <w:t>ArrayList</w:t>
-      </w:r>
-      <w:proofErr w:type="spellEnd"/>
-      <w:r>
-        <w:t xml:space="preserve"> represents the courses taken in the past, and the first, second, third, and fourth indexed </w:t>
-      </w:r>
-      <w:proofErr w:type="spellStart"/>
-      <w:r>
-        <w:t>ArrayLists</w:t>
-      </w:r>
-      <w:proofErr w:type="spellEnd"/>
-      <w:r>
-        <w:t xml:space="preserve"> account for the Fall, Winter, Spring, and Summer term, respectiv</w:t>
+        <w:t>s classes in an coursework ArrayList of ArrayLists, in which the zeroth indexed ArrayList represents the courses taken in the past, and the first, second, third, and fourth indexed ArrayLists account for the Fall, Winter, Spring, and Summer term, respectiv</w:t>
       </w:r>
       <w:r>
         <w:t>ely.</w:t>
@@ -2917,26 +2661,13 @@
       <w:r>
         <w:t xml:space="preserve">3.1.1 </w:t>
       </w:r>
-      <w:proofErr w:type="spellStart"/>
       <w:proofErr w:type="gramStart"/>
       <w:r>
-        <w:t>addClass</w:t>
-      </w:r>
-      <w:proofErr w:type="spellEnd"/>
-      <w:r>
-        <w:t>(</w:t>
+        <w:t>addClass(</w:t>
       </w:r>
       <w:proofErr w:type="gramEnd"/>
       <w:r>
-        <w:t xml:space="preserve">Term t, Section s) / </w:t>
-      </w:r>
-      <w:proofErr w:type="spellStart"/>
-      <w:r>
-        <w:t>removeClass</w:t>
-      </w:r>
-      <w:proofErr w:type="spellEnd"/>
-      <w:r>
-        <w:t>()</w:t>
+        <w:t>Term t, Section s) / removeClass()</w:t>
       </w:r>
     </w:p>
     <w:p>
@@ -2946,38 +2677,20 @@
       <w:r>
         <w:t xml:space="preserve">A UHO must have the ability to add and remove new classes to UHO in order to keep updated with any changes the user may make. This ability is satisfied with the </w:t>
       </w:r>
-      <w:proofErr w:type="spellStart"/>
       <w:proofErr w:type="gramStart"/>
       <w:r>
-        <w:t>addClass</w:t>
-      </w:r>
-      <w:proofErr w:type="spellEnd"/>
-      <w:r>
-        <w:t>(</w:t>
+        <w:t>addClass(</w:t>
       </w:r>
       <w:proofErr w:type="gramEnd"/>
       <w:r>
         <w:t xml:space="preserve">) and </w:t>
       </w:r>
-      <w:proofErr w:type="spellStart"/>
       <w:r>
         <w:lastRenderedPageBreak/>
-        <w:t>removeClass</w:t>
-      </w:r>
-      <w:proofErr w:type="spellEnd"/>
-      <w:r>
-        <w:t>() methods. Th</w:t>
-      </w:r>
-      <w:r>
-        <w:t xml:space="preserve">e methods will remove or add the selected Section from the appropriate inner </w:t>
-      </w:r>
-      <w:proofErr w:type="spellStart"/>
-      <w:r>
-        <w:t>ArrayList</w:t>
-      </w:r>
-      <w:proofErr w:type="spellEnd"/>
-      <w:r>
-        <w:t xml:space="preserve"> of </w:t>
+        <w:t>removeClass() methods. Th</w:t>
+      </w:r>
+      <w:r>
+        <w:t xml:space="preserve">e methods will remove or add the selected Section from the appropriate inner ArrayList of </w:t>
       </w:r>
       <w:r>
         <w:rPr>
@@ -2986,23 +2699,7 @@
         <w:t>coursework</w:t>
       </w:r>
       <w:r>
-        <w:t xml:space="preserve"> provided a constant of the Term </w:t>
-      </w:r>
-      <w:proofErr w:type="spellStart"/>
-      <w:r>
-        <w:t>enum</w:t>
-      </w:r>
-      <w:proofErr w:type="spellEnd"/>
-      <w:r>
-        <w:t xml:space="preserve"> (History, Fall, Winter, Spring, and Summer maps to the 0th, 1st, 2nd, 3rd, 4th indexed </w:t>
-      </w:r>
-      <w:proofErr w:type="spellStart"/>
-      <w:r>
-        <w:t>ArrayList</w:t>
-      </w:r>
-      <w:proofErr w:type="spellEnd"/>
-      <w:r>
-        <w:t>, respectfully).</w:t>
+        <w:t xml:space="preserve"> provided a constant of the Term enum (History, Fall, Winter, Spring, and Summer maps to the 0th, 1st, 2nd, 3rd, 4th indexed ArrayList, respectfully).</w:t>
       </w:r>
     </w:p>
     <w:p>
@@ -3023,14 +2720,9 @@
       <w:r>
         <w:t xml:space="preserve">2 </w:t>
       </w:r>
-      <w:proofErr w:type="spellStart"/>
       <w:proofErr w:type="gramStart"/>
       <w:r>
-        <w:t>toCsv</w:t>
-      </w:r>
-      <w:proofErr w:type="spellEnd"/>
-      <w:r>
-        <w:t>(</w:t>
+        <w:t>toCsv(</w:t>
       </w:r>
       <w:proofErr w:type="gramEnd"/>
       <w:r>
@@ -3042,24 +2734,11 @@
         <w:pStyle w:val="normal0"/>
       </w:pPr>
       <w:r>
-        <w:t xml:space="preserve">The UHO must also be able to export the data in a </w:t>
-      </w:r>
-      <w:proofErr w:type="spellStart"/>
-      <w:r>
-        <w:t>csv</w:t>
-      </w:r>
-      <w:proofErr w:type="spellEnd"/>
-      <w:r>
-        <w:t xml:space="preserve"> string. The string is generated using the </w:t>
-      </w:r>
-      <w:proofErr w:type="spellStart"/>
+        <w:t xml:space="preserve">The UHO must also be able to export the data in a csv string. The string is generated using the </w:t>
+      </w:r>
       <w:proofErr w:type="gramStart"/>
       <w:r>
-        <w:t>toCsv</w:t>
-      </w:r>
-      <w:proofErr w:type="spellEnd"/>
-      <w:r>
-        <w:t>(</w:t>
+        <w:t>toCsv(</w:t>
       </w:r>
       <w:proofErr w:type="gramEnd"/>
       <w:r>
@@ -3156,15 +2835,7 @@
       </w:r>
       <w:proofErr w:type="gramEnd"/>
       <w:r>
-        <w:t xml:space="preserve"> successfully, as they are verified by the </w:t>
-      </w:r>
-      <w:proofErr w:type="spellStart"/>
-      <w:r>
-        <w:t>checkFree</w:t>
-      </w:r>
-      <w:proofErr w:type="spellEnd"/>
-      <w:r>
-        <w:t xml:space="preserve"> class which explained in the algorithm section(3.3.4)</w:t>
+        <w:t xml:space="preserve"> successfully, as they are verified by the checkFree class which explained in the algorithm section(3.3.4)</w:t>
       </w:r>
     </w:p>
     <w:p>
@@ -3188,13 +2859,13 @@
           <wp:inline distT="0" distB="0" distL="0" distR="0">
             <wp:extent cx="3924300" cy="1285875"/>
             <wp:effectExtent l="0" t="0" r="0" b="0"/>
-            <wp:docPr id="3" name="image03.png"/>
+            <wp:docPr id="3" name="image01.png"/>
             <wp:cNvGraphicFramePr/>
             <a:graphic xmlns:a="http://schemas.openxmlformats.org/drawingml/2006/main">
               <a:graphicData uri="http://schemas.openxmlformats.org/drawingml/2006/picture">
                 <pic:pic xmlns:pic="http://schemas.openxmlformats.org/drawingml/2006/picture">
                   <pic:nvPicPr>
-                    <pic:cNvPr id="0" name="image03.png"/>
+                    <pic:cNvPr id="0" name="image01.png"/>
                     <pic:cNvPicPr preferRelativeResize="0"/>
                   </pic:nvPicPr>
                   <pic:blipFill>
@@ -3254,13 +2925,13 @@
           <wp:inline distT="0" distB="0" distL="0" distR="0">
             <wp:extent cx="3895725" cy="1847850"/>
             <wp:effectExtent l="0" t="0" r="0" b="0"/>
-            <wp:docPr id="14" name="image07.png"/>
+            <wp:docPr id="15" name="image08.png"/>
             <wp:cNvGraphicFramePr/>
             <a:graphic xmlns:a="http://schemas.openxmlformats.org/drawingml/2006/main">
               <a:graphicData uri="http://schemas.openxmlformats.org/drawingml/2006/picture">
                 <pic:pic xmlns:pic="http://schemas.openxmlformats.org/drawingml/2006/picture">
                   <pic:nvPicPr>
-                    <pic:cNvPr id="0" name="image07.png"/>
+                    <pic:cNvPr id="0" name="image08.png"/>
                     <pic:cNvPicPr preferRelativeResize="0"/>
                   </pic:nvPicPr>
                   <pic:blipFill>
@@ -3316,7 +2987,7 @@
           <wp:inline distT="0" distB="0" distL="0" distR="0">
             <wp:extent cx="3114675" cy="2876550"/>
             <wp:effectExtent l="0" t="0" r="0" b="0"/>
-            <wp:docPr id="13" name="image06.png"/>
+            <wp:docPr id="14" name="image06.png"/>
             <wp:cNvGraphicFramePr/>
             <a:graphic xmlns:a="http://schemas.openxmlformats.org/drawingml/2006/main">
               <a:graphicData uri="http://schemas.openxmlformats.org/drawingml/2006/picture">
@@ -3357,15 +3028,7 @@
         <w:pStyle w:val="normal0"/>
       </w:pPr>
       <w:r>
-        <w:t xml:space="preserve">The schedule class uses a </w:t>
-      </w:r>
-      <w:proofErr w:type="spellStart"/>
-      <w:r>
-        <w:t>DBConnect</w:t>
-      </w:r>
-      <w:proofErr w:type="spellEnd"/>
-      <w:r>
-        <w:t xml:space="preserve"> Interface to interact with the database as shown in following diagram</w:t>
+        <w:t>The schedule class uses a DBConnect Interface to interact with the database as shown in following diagram</w:t>
       </w:r>
     </w:p>
     <w:p>
@@ -3382,13 +3045,13 @@
           <wp:inline distT="0" distB="0" distL="0" distR="0">
             <wp:extent cx="5867400" cy="5067300"/>
             <wp:effectExtent l="0" t="0" r="0" b="0"/>
-            <wp:docPr id="10" name="image11.png"/>
+            <wp:docPr id="11" name="image12.png"/>
             <wp:cNvGraphicFramePr/>
             <a:graphic xmlns:a="http://schemas.openxmlformats.org/drawingml/2006/main">
               <a:graphicData uri="http://schemas.openxmlformats.org/drawingml/2006/picture">
                 <pic:pic xmlns:pic="http://schemas.openxmlformats.org/drawingml/2006/picture">
                   <pic:nvPicPr>
-                    <pic:cNvPr id="0" name="image11.png"/>
+                    <pic:cNvPr id="0" name="image12.png"/>
                     <pic:cNvPicPr preferRelativeResize="0"/>
                   </pic:nvPicPr>
                   <pic:blipFill>
@@ -3439,15 +3102,7 @@
         <w:pStyle w:val="normal0"/>
       </w:pPr>
       <w:r>
-        <w:t xml:space="preserve">The </w:t>
-      </w:r>
-      <w:proofErr w:type="spellStart"/>
-      <w:r>
-        <w:t>checkFree</w:t>
-      </w:r>
-      <w:proofErr w:type="spellEnd"/>
-      <w:r>
-        <w:t xml:space="preserve"> class handles the filtration process. Having received the updated list of selected classes from the UHO, and the full list of classes from the database for a given term, it weeds out all courses that conflict wi</w:t>
+        <w:t>The checkFree class handles the filtration process. Having received the updated list of selected classes from the UHO, and the full list of classes from the database for a given term, it weeds out all courses that conflict wi</w:t>
       </w:r>
       <w:r>
         <w:t>th the user data.</w:t>
@@ -3482,26 +3137,10 @@
         <w:t>, the course is remo</w:t>
       </w:r>
       <w:r>
-        <w:t xml:space="preserve">ved. Next, the item x is compared to the list of classes m for all terms prior to t, and if the course id is found, it is removed. </w:t>
-      </w:r>
-      <w:proofErr w:type="spellStart"/>
-      <w:r>
-        <w:t>FInally</w:t>
-      </w:r>
-      <w:proofErr w:type="spellEnd"/>
-      <w:r>
-        <w:t>, if the course fits the user’s schedule and history, the list of pre-requisites for x is compared against the selecte</w:t>
-      </w:r>
-      <w:r>
-        <w:t xml:space="preserve">d classes for terms prior to t. if any prerequisites are missing, then the class is removed. Should the class x have passed these 3 filters, then </w:t>
-      </w:r>
-      <w:proofErr w:type="spellStart"/>
-      <w:r>
-        <w:t>checkFree</w:t>
-      </w:r>
-      <w:proofErr w:type="spellEnd"/>
-      <w:r>
-        <w:t xml:space="preserve"> returns it as a valid class to be passed back to the caller.</w:t>
+        <w:t>ved. Next, the item x is compared to the list of classes m for all terms prior to t, and if the course id is found, it is removed. FInally, if the course fits the user’s schedule and history, the list of pre-requisites for x is compared against the selecte</w:t>
+      </w:r>
+      <w:r>
+        <w:t>d classes for terms prior to t. if any prerequisites are missing, then the class is removed. Should the class x have passed these 3 filters, then checkFree returns it as a valid class to be passed back to the caller.</w:t>
       </w:r>
     </w:p>
     <w:p>
@@ -3533,13 +3172,13 @@
           <wp:inline distT="0" distB="0" distL="0" distR="0">
             <wp:extent cx="4238625" cy="990600"/>
             <wp:effectExtent l="0" t="0" r="0" b="0"/>
-            <wp:docPr id="5" name="image04.png"/>
+            <wp:docPr id="5" name="image05.png"/>
             <wp:cNvGraphicFramePr/>
             <a:graphic xmlns:a="http://schemas.openxmlformats.org/drawingml/2006/main">
               <a:graphicData uri="http://schemas.openxmlformats.org/drawingml/2006/picture">
                 <pic:pic xmlns:pic="http://schemas.openxmlformats.org/drawingml/2006/picture">
                   <pic:nvPicPr>
-                    <pic:cNvPr id="0" name="image04.png"/>
+                    <pic:cNvPr id="0" name="image05.png"/>
                     <pic:cNvPicPr preferRelativeResize="0"/>
                   </pic:nvPicPr>
                   <pic:blipFill>
@@ -3576,15 +3215,7 @@
       <w:bookmarkStart w:id="29" w:name="h.856myj64ufpa" w:colFirst="0" w:colLast="0"/>
       <w:bookmarkEnd w:id="29"/>
       <w:r>
-        <w:t xml:space="preserve">3.4 </w:t>
-      </w:r>
-      <w:proofErr w:type="spellStart"/>
-      <w:r>
-        <w:t>WebFramework</w:t>
-      </w:r>
-      <w:proofErr w:type="spellEnd"/>
-      <w:r>
-        <w:t xml:space="preserve"> Model</w:t>
+        <w:t>3.4 WebFramework Model</w:t>
       </w:r>
     </w:p>
     <w:p>
@@ -3601,13 +3232,13 @@
           <wp:inline distT="0" distB="0" distL="0" distR="0">
             <wp:extent cx="5429250" cy="3076575"/>
             <wp:effectExtent l="0" t="0" r="0" b="0"/>
-            <wp:docPr id="2" name="image01.jpg"/>
+            <wp:docPr id="2" name="image03.jpg"/>
             <wp:cNvGraphicFramePr/>
             <a:graphic xmlns:a="http://schemas.openxmlformats.org/drawingml/2006/main">
               <a:graphicData uri="http://schemas.openxmlformats.org/drawingml/2006/picture">
                 <pic:pic xmlns:pic="http://schemas.openxmlformats.org/drawingml/2006/picture">
                   <pic:nvPicPr>
-                    <pic:cNvPr id="0" name="image01.jpg"/>
+                    <pic:cNvPr id="0" name="image03.jpg"/>
                     <pic:cNvPicPr preferRelativeResize="0"/>
                   </pic:nvPicPr>
                   <pic:blipFill>
@@ -3638,50 +3269,10 @@
         <w:spacing w:before="360" w:after="80"/>
       </w:pPr>
       <w:r>
-        <w:t xml:space="preserve">The above </w:t>
-      </w:r>
-      <w:proofErr w:type="spellStart"/>
-      <w:r>
-        <w:t>WebFramework</w:t>
-      </w:r>
-      <w:proofErr w:type="spellEnd"/>
-      <w:r>
-        <w:t xml:space="preserve"> model extends </w:t>
-      </w:r>
-      <w:proofErr w:type="spellStart"/>
-      <w:r>
-        <w:t>JApplet</w:t>
-      </w:r>
-      <w:proofErr w:type="spellEnd"/>
-      <w:r>
-        <w:t xml:space="preserve"> in order to create a Java Applet to display on the hosting webpage. It mainly talks with the </w:t>
-      </w:r>
-      <w:proofErr w:type="spellStart"/>
-      <w:r>
-        <w:t>DragonCourseScheduler</w:t>
-      </w:r>
-      <w:proofErr w:type="spellEnd"/>
-      <w:r>
-        <w:t xml:space="preserve"> class in order to either send it </w:t>
-      </w:r>
-      <w:proofErr w:type="spellStart"/>
-      <w:r>
-        <w:t>UserHistory</w:t>
-      </w:r>
-      <w:proofErr w:type="spellEnd"/>
-      <w:r>
-        <w:t xml:space="preserve"> class </w:t>
-      </w:r>
-      <w:r>
-        <w:t xml:space="preserve">information or to populate the </w:t>
-      </w:r>
-      <w:proofErr w:type="spellStart"/>
-      <w:r>
-        <w:t>ClassSchedule</w:t>
-      </w:r>
-      <w:proofErr w:type="spellEnd"/>
-      <w:r>
-        <w:t xml:space="preserve"> class.  These classes also contain the entire </w:t>
+        <w:t xml:space="preserve">The above WebFramework model extends JApplet in order to create a Java Applet to display on the hosting webpage. It mainly talks with the DragonCourseScheduler class in order to either send it UserHistory class </w:t>
+      </w:r>
+      <w:r>
+        <w:t xml:space="preserve">information or to populate the ClassSchedule class.  These classes also contain the entire </w:t>
       </w:r>
       <w:proofErr w:type="gramStart"/>
       <w:r>
@@ -3689,34 +3280,10 @@
       </w:r>
       <w:proofErr w:type="gramEnd"/>
       <w:r>
-        <w:t xml:space="preserve"> interface and graphics.  Error checking for user input also occurs at this stage. The </w:t>
-      </w:r>
-      <w:proofErr w:type="spellStart"/>
-      <w:r>
-        <w:t>UserHistory</w:t>
-      </w:r>
-      <w:proofErr w:type="spellEnd"/>
-      <w:r>
-        <w:t xml:space="preserve"> class generally gathers the user information to send back</w:t>
-      </w:r>
-      <w:r>
-        <w:t xml:space="preserve"> to the </w:t>
-      </w:r>
-      <w:proofErr w:type="spellStart"/>
-      <w:r>
-        <w:t>DragonCourseScheduler</w:t>
-      </w:r>
-      <w:proofErr w:type="spellEnd"/>
-      <w:r>
-        <w:t xml:space="preserve"> class. The </w:t>
-      </w:r>
-      <w:proofErr w:type="spellStart"/>
-      <w:r>
-        <w:t>ClassSchedule</w:t>
-      </w:r>
-      <w:proofErr w:type="spellEnd"/>
-      <w:r>
-        <w:t xml:space="preserve"> class is actually a combination of two interfaces. The first state allows the user to select a schedule. The second state (when the private variable is true) allows the user to view their selected sche</w:t>
+        <w:t xml:space="preserve"> interface and graphics.  Error checking for user input also occurs at this stage. The UserHistory class generally gathers the user information to send back</w:t>
+      </w:r>
+      <w:r>
+        <w:t xml:space="preserve"> to the DragonCourseScheduler class. The ClassSchedule class is actually a combination of two interfaces. The first state allows the user to select a schedule. The second state (when the private variable is true) allows the user to view their selected sche</w:t>
       </w:r>
       <w:r>
         <w:t>dule based on the term being viewed.</w:t>
@@ -3728,15 +3295,7 @@
         <w:spacing w:before="360" w:after="80"/>
       </w:pPr>
       <w:r>
-        <w:t xml:space="preserve">To explain how the </w:t>
-      </w:r>
-      <w:proofErr w:type="spellStart"/>
-      <w:r>
-        <w:t>WebFramworks</w:t>
-      </w:r>
-      <w:proofErr w:type="spellEnd"/>
-      <w:r>
-        <w:t xml:space="preserve"> handles updating user information, the following sequence diagram is used to illustrate a sequence of module interactions. </w:t>
+        <w:t xml:space="preserve">To explain how the WebFramworks handles updating user information, the following sequence diagram is used to illustrate a sequence of module interactions. </w:t>
       </w:r>
     </w:p>
     <w:p>
@@ -3754,7 +3313,7 @@
           <wp:inline distT="0" distB="0" distL="0" distR="0">
             <wp:extent cx="6353175" cy="4743450"/>
             <wp:effectExtent l="0" t="0" r="0" b="0"/>
-            <wp:docPr id="12" name="image10.png"/>
+            <wp:docPr id="13" name="image10.png"/>
             <wp:cNvGraphicFramePr/>
             <a:graphic xmlns:a="http://schemas.openxmlformats.org/drawingml/2006/main">
               <a:graphicData uri="http://schemas.openxmlformats.org/drawingml/2006/picture">
@@ -3792,34 +3351,63 @@
       <w:bookmarkStart w:id="30" w:name="h.3lr5pl5yxhf7" w:colFirst="0" w:colLast="0"/>
       <w:bookmarkEnd w:id="30"/>
       <w:r>
-        <w:t xml:space="preserve">3.5 </w:t>
-      </w:r>
-      <w:proofErr w:type="spellStart"/>
-      <w:r>
-        <w:t>TMSSynchronizer</w:t>
-      </w:r>
-      <w:proofErr w:type="spellEnd"/>
-      <w:r>
-        <w:t xml:space="preserve"> Utility</w:t>
-      </w:r>
-    </w:p>
-    <w:p>
-      <w:pPr>
-        <w:pStyle w:val="normal0"/>
-      </w:pPr>
-      <w:r>
-        <w:t xml:space="preserve">The </w:t>
-      </w:r>
-      <w:proofErr w:type="spellStart"/>
-      <w:r>
-        <w:t>TMSSynchronizer</w:t>
-      </w:r>
-      <w:proofErr w:type="spellEnd"/>
-      <w:r>
-        <w:t xml:space="preserve"> is design out</w:t>
-      </w:r>
-      <w:r>
-        <w:t xml:space="preserve">side of the main program, and evoked only on the server side as a scheduled task. This utility is written in Python and is consisted of a few python class and two libraries. </w:t>
+        <w:t>3.5 TMSSynchronizer Utility</w:t>
+      </w:r>
+    </w:p>
+    <w:p>
+      <w:pPr>
+        <w:pStyle w:val="normal0"/>
+      </w:pPr>
+      <w:r>
+        <w:t>The TMSSynchronizer is design out</w:t>
+      </w:r>
+      <w:r>
+        <w:t>side of the main program, and evoked only on the server side as a scheduled task. This utility is written in Python and is consisted of a few python class and two libraries as demonstrated in following class diagram.</w:t>
+      </w:r>
+    </w:p>
+    <w:p>
+      <w:pPr>
+        <w:pStyle w:val="normal0"/>
+      </w:pPr>
+      <w:r>
+        <w:rPr>
+          <w:noProof/>
+          <w:lang w:eastAsia="en-US"/>
+        </w:rPr>
+        <w:lastRenderedPageBreak/>
+        <w:drawing>
+          <wp:inline distT="0" distB="0" distL="0" distR="0">
+            <wp:extent cx="6343650" cy="4991100"/>
+            <wp:effectExtent l="0" t="0" r="0" b="0"/>
+            <wp:docPr id="4" name="image11.png"/>
+            <wp:cNvGraphicFramePr/>
+            <a:graphic xmlns:a="http://schemas.openxmlformats.org/drawingml/2006/main">
+              <a:graphicData uri="http://schemas.openxmlformats.org/drawingml/2006/picture">
+                <pic:pic xmlns:pic="http://schemas.openxmlformats.org/drawingml/2006/picture">
+                  <pic:nvPicPr>
+                    <pic:cNvPr id="0" name="image11.png"/>
+                    <pic:cNvPicPr preferRelativeResize="0"/>
+                  </pic:nvPicPr>
+                  <pic:blipFill>
+                    <a:blip r:embed="rId21"/>
+                    <a:stretch>
+                      <a:fillRect/>
+                    </a:stretch>
+                  </pic:blipFill>
+                  <pic:spPr>
+                    <a:xfrm>
+                      <a:off x="0" y="0"/>
+                      <a:ext cx="6343650" cy="4991100"/>
+                    </a:xfrm>
+                    <a:prstGeom prst="rect">
+                      <a:avLst/>
+                    </a:prstGeom>
+                  </pic:spPr>
+                </pic:pic>
+              </a:graphicData>
+            </a:graphic>
+          </wp:inline>
+        </w:drawing>
       </w:r>
     </w:p>
     <w:p>
@@ -3849,7 +3437,10 @@
       <w:bookmarkStart w:id="33" w:name="h.txfgfsnc5ijq" w:colFirst="0" w:colLast="0"/>
       <w:bookmarkEnd w:id="33"/>
       <w:r>
-        <w:t>4.1.1 Tables</w:t>
+        <w:t>4.1.1</w:t>
+      </w:r>
+      <w:r>
+        <w:t xml:space="preserve"> Tables</w:t>
       </w:r>
     </w:p>
     <w:p>
@@ -3863,10 +3454,7 @@
         <w:t xml:space="preserve">4 </w:t>
       </w:r>
       <w:r>
-        <w:t>table</w:t>
-      </w:r>
-      <w:r>
-        <w:t>s</w:t>
+        <w:t>tables</w:t>
       </w:r>
     </w:p>
     <w:tbl>
@@ -3990,11 +3578,7 @@
               <w:jc w:val="center"/>
             </w:pPr>
             <w:r>
-              <w:t xml:space="preserve"> Consists all prerequisites and post requisites of a specific </w:t>
-            </w:r>
-            <w:r>
-              <w:lastRenderedPageBreak/>
-              <w:t>class</w:t>
+              <w:t xml:space="preserve"> Consists all prerequisites and post requisites of a specific class</w:t>
             </w:r>
           </w:p>
         </w:tc>
@@ -4021,13 +3605,10 @@
               <w:pStyle w:val="normal0"/>
               <w:jc w:val="center"/>
             </w:pPr>
-            <w:proofErr w:type="spellStart"/>
             <w:proofErr w:type="gramStart"/>
             <w:r>
-              <w:lastRenderedPageBreak/>
               <w:t>courseRef</w:t>
             </w:r>
-            <w:proofErr w:type="spellEnd"/>
             <w:proofErr w:type="gramEnd"/>
           </w:p>
         </w:tc>
@@ -4079,6 +3660,7 @@
             </w:pPr>
             <w:proofErr w:type="gramStart"/>
             <w:r>
+              <w:lastRenderedPageBreak/>
               <w:t>track</w:t>
             </w:r>
             <w:proofErr w:type="gramEnd"/>
@@ -4132,15 +3714,7 @@
         <w:pStyle w:val="normal0"/>
       </w:pPr>
       <w:r>
-        <w:t xml:space="preserve">The database is updated, and maintained by the </w:t>
-      </w:r>
-      <w:proofErr w:type="spellStart"/>
-      <w:r>
-        <w:t>TMSSynchronizer</w:t>
-      </w:r>
-      <w:proofErr w:type="spellEnd"/>
-      <w:r>
-        <w:t xml:space="preserve"> </w:t>
+        <w:t xml:space="preserve">The database is updated, and maintained by the TMSSynchronizer </w:t>
       </w:r>
       <w:r>
         <w:t>tool</w:t>
@@ -4164,18 +3738,7 @@
         <w:pStyle w:val="normal0"/>
       </w:pPr>
       <w:r>
-        <w:t xml:space="preserve">The </w:t>
-      </w:r>
-      <w:proofErr w:type="spellStart"/>
-      <w:r>
-        <w:t>coursename</w:t>
-      </w:r>
-      <w:proofErr w:type="spellEnd"/>
-      <w:r>
-        <w:t xml:space="preserve"> filed is </w:t>
-      </w:r>
-      <w:r>
-        <w:t xml:space="preserve">both the primary and foreign </w:t>
+        <w:t xml:space="preserve">The coursename filed is both the primary and foreign </w:t>
       </w:r>
       <w:proofErr w:type="gramStart"/>
       <w:r>
@@ -4183,15 +3746,7 @@
       </w:r>
       <w:proofErr w:type="gramEnd"/>
       <w:r>
-        <w:t xml:space="preserve">of the </w:t>
-      </w:r>
-      <w:proofErr w:type="spellStart"/>
-      <w:r>
-        <w:t>courseRef</w:t>
-      </w:r>
-      <w:proofErr w:type="spellEnd"/>
-      <w:r>
-        <w:t xml:space="preserve"> table)  in the require table.</w:t>
+        <w:t>of the courseRef table)  in the require table.</w:t>
       </w:r>
     </w:p>
     <w:p>
@@ -4209,22 +3764,21 @@
           <w:noProof/>
           <w:lang w:eastAsia="en-US"/>
         </w:rPr>
-        <w:lastRenderedPageBreak/>
         <w:drawing>
           <wp:inline distT="0" distB="0" distL="0" distR="0">
             <wp:extent cx="3790950" cy="4791075"/>
             <wp:effectExtent l="0" t="0" r="0" b="0"/>
-            <wp:docPr id="8" name="image05.png"/>
+            <wp:docPr id="9" name="image04.png"/>
             <wp:cNvGraphicFramePr/>
             <a:graphic xmlns:a="http://schemas.openxmlformats.org/drawingml/2006/main">
               <a:graphicData uri="http://schemas.openxmlformats.org/drawingml/2006/picture">
                 <pic:pic xmlns:pic="http://schemas.openxmlformats.org/drawingml/2006/picture">
                   <pic:nvPicPr>
-                    <pic:cNvPr id="0" name="image05.png"/>
+                    <pic:cNvPr id="0" name="image04.png"/>
                     <pic:cNvPicPr preferRelativeResize="0"/>
                   </pic:nvPicPr>
                   <pic:blipFill>
-                    <a:blip r:embed="rId21"/>
+                    <a:blip r:embed="rId22"/>
                     <a:stretch>
                       <a:fillRect/>
                     </a:stretch>
@@ -4262,6 +3816,7 @@
       <w:bookmarkStart w:id="37" w:name="h.7gr44eynlbib" w:colFirst="0" w:colLast="0"/>
       <w:bookmarkEnd w:id="37"/>
       <w:r>
+        <w:lastRenderedPageBreak/>
         <w:t>5.1 Visual System overview</w:t>
       </w:r>
     </w:p>
@@ -4287,17 +3842,17 @@
           <wp:inline distT="0" distB="0" distL="0" distR="0">
             <wp:extent cx="6267450" cy="8582025"/>
             <wp:effectExtent l="0" t="0" r="0" b="0"/>
-            <wp:docPr id="7" name="image13.png"/>
+            <wp:docPr id="8" name="image14.png"/>
             <wp:cNvGraphicFramePr/>
             <a:graphic xmlns:a="http://schemas.openxmlformats.org/drawingml/2006/main">
               <a:graphicData uri="http://schemas.openxmlformats.org/drawingml/2006/picture">
                 <pic:pic xmlns:pic="http://schemas.openxmlformats.org/drawingml/2006/picture">
                   <pic:nvPicPr>
-                    <pic:cNvPr id="0" name="image13.png"/>
+                    <pic:cNvPr id="0" name="image14.png"/>
                     <pic:cNvPicPr preferRelativeResize="0"/>
                   </pic:nvPicPr>
                   <pic:blipFill>
-                    <a:blip r:embed="rId22"/>
+                    <a:blip r:embed="rId23"/>
                     <a:stretch>
                       <a:fillRect/>
                     </a:stretch>
@@ -4326,7 +3881,10 @@
       <w:bookmarkEnd w:id="38"/>
       <w:r>
         <w:lastRenderedPageBreak/>
-        <w:t>5.2 Advantages</w:t>
+        <w:t>5.2 Adv</w:t>
+      </w:r>
+      <w:r>
+        <w:t>antages</w:t>
       </w:r>
     </w:p>
     <w:p>
@@ -4352,10 +3910,7 @@
       <w:bookmarkStart w:id="39" w:name="h.yc7zq24jijog" w:colFirst="0" w:colLast="0"/>
       <w:bookmarkEnd w:id="39"/>
       <w:r>
-        <w:t>5.3 Limi</w:t>
-      </w:r>
-      <w:r>
-        <w:t>tation</w:t>
+        <w:t>5.3 Limitation</w:t>
       </w:r>
     </w:p>
     <w:p>
@@ -4371,10 +3926,10 @@
       </w:r>
       <w:proofErr w:type="gramEnd"/>
       <w:r>
-        <w:t xml:space="preserve"> into consideration. As the data grows bigger, and the program expanding to accept all majors, it will take significantly longer time to generate suitable schedule and overhead of datab</w:t>
-      </w:r>
-      <w:r>
-        <w:t>ase connection might lead to redesign partial model of the software.</w:t>
+        <w:t xml:space="preserve"> into consideration. As the data grows bigger, and the program expanding to accept all majors, it will take significantly longer time to generate suitable schedule and overhead </w:t>
+      </w:r>
+      <w:r>
+        <w:t>of database connection might lead to redesign partial model of the software.</w:t>
       </w:r>
     </w:p>
     <w:p>
@@ -4392,10 +3947,10 @@
         <w:pStyle w:val="normal0"/>
       </w:pPr>
       <w:r>
-        <w:t>The projected future changes will be allowing more majors and more complicated scheduling system. Currently the program will only offer major based information, and doe</w:t>
-      </w:r>
-      <w:r>
-        <w:t>s not consider course completion requirements, and therefore, does not suit for a comprehensive course scheduling.</w:t>
+        <w:t>The projected future changes will be allowing more majors and more complicated scheduling system. Currently the program will only offer major based information,</w:t>
+      </w:r>
+      <w:r>
+        <w:t xml:space="preserve"> and does not consider course completion requirements, and therefore, does not suit for a comprehensive course scheduling.</w:t>
       </w:r>
     </w:p>
     <w:p>

</xml_diff>